<commit_message>
changes to correct the errors
</commit_message>
<xml_diff>
--- a/JEE/JEE.docx
+++ b/JEE/JEE.docx
@@ -8032,6 +8032,65 @@
       <w:r>
         <w:lastRenderedPageBreak/>
         <w:t>When we need to access a service remotely it should be registered for JNDI</w:t>
+      </w:r>
+    </w:p>
+    <w:p>
+      <w:pPr>
+        <w:ind w:left="360"/>
+      </w:pPr>
+    </w:p>
+    <w:p>
+      <w:pPr>
+        <w:ind w:left="360"/>
+      </w:pPr>
+      <w:r>
+        <w:t>War file – packaged dynamic web project archive</w:t>
+      </w:r>
+    </w:p>
+    <w:p>
+      <w:pPr>
+        <w:ind w:left="360"/>
+      </w:pPr>
+      <w:r>
+        <w:t>Jar file – archive of core java</w:t>
+      </w:r>
+    </w:p>
+    <w:p>
+      <w:pPr>
+        <w:ind w:left="360"/>
+      </w:pPr>
+      <w:r>
+        <w:t>Ear – archive of core java, web project and ejb.</w:t>
+      </w:r>
+    </w:p>
+    <w:p>
+      <w:pPr>
+        <w:ind w:left="360"/>
+      </w:pPr>
+      <w:r>
+        <w:t xml:space="preserve">Query String data is get method and Form method </w:t>
+      </w:r>
+      <w:r>
+        <w:t>post.</w:t>
+      </w:r>
+    </w:p>
+    <w:p>
+      <w:pPr>
+        <w:ind w:left="360"/>
+      </w:pPr>
+      <w:r>
+        <w:t>Redirection is created at the server side and acted at the client side.</w:t>
+      </w:r>
+      <w:r>
+        <w:t xml:space="preserve"> The status is not 200 but 300 so the browser realizes that the response is not for that page.</w:t>
+      </w:r>
+    </w:p>
+    <w:p>
+      <w:pPr>
+        <w:ind w:left="360"/>
+      </w:pPr>
+      <w:r>
+        <w:t>Dispatching – from one project we cannot do the dispatching from one project to other project</w:t>
       </w:r>
       <w:bookmarkStart w:id="0" w:name="_GoBack"/>
       <w:bookmarkEnd w:id="0"/>
@@ -11132,7 +11191,7 @@
 </file>
 
 <file path=customXml/itemProps1.xml><?xml version="1.0" encoding="utf-8"?>
-<ds:datastoreItem xmlns:ds="http://schemas.openxmlformats.org/officeDocument/2006/customXml" ds:itemID="{B7A9C8B1-9476-4807-A2E0-4A85E3699302}">
+<ds:datastoreItem xmlns:ds="http://schemas.openxmlformats.org/officeDocument/2006/customXml" ds:itemID="{EF5EE51C-38C1-49B7-A35B-CD06AA061E00}">
   <ds:schemaRefs>
     <ds:schemaRef ds:uri="http://schemas.openxmlformats.org/officeDocument/2006/bibliography"/>
   </ds:schemaRefs>

</xml_diff>